<commit_message>
-fixed electronic lab_2 -added OTA lab_6 template
</commit_message>
<xml_diff>
--- a/ЭЛЕКТРОНИКА/labs/lab2/ОТЧЁТ/electro_lab2.docx
+++ b/ЭЛЕКТРОНИКА/labs/lab2/ОТЧЁТ/electro_lab2.docx
@@ -2114,23 +2114,7 @@
           <w:sz w:val="28"/>
           <w:szCs w:val="28"/>
         </w:rPr>
-        <w:t xml:space="preserve">На графике выходных характеристик </w:t>
-      </w:r>
-      <w:r>
-        <w:rPr>
-          <w:rFonts w:ascii="Times New Roman" w:hAnsi="Times New Roman" w:cs="Times New Roman"/>
-          <w:sz w:val="28"/>
-          <w:szCs w:val="28"/>
-        </w:rPr>
-        <w:t>(рис.5)</w:t>
-      </w:r>
-      <w:r>
-        <w:rPr>
-          <w:rFonts w:ascii="Times New Roman" w:hAnsi="Times New Roman" w:cs="Times New Roman"/>
-          <w:sz w:val="28"/>
-          <w:szCs w:val="28"/>
-        </w:rPr>
-        <w:t xml:space="preserve"> п</w:t>
+        <w:t>На графике выходных характеристик (рис.5) п</w:t>
       </w:r>
       <w:r>
         <w:rPr>
@@ -2339,23 +2323,7 @@
           <w:sz w:val="28"/>
           <w:szCs w:val="28"/>
         </w:rPr>
-        <w:t>,</w:t>
-      </w:r>
-      <w:r>
-        <w:rPr>
-          <w:rFonts w:ascii="Times New Roman" w:hAnsi="Times New Roman" w:cs="Times New Roman"/>
-          <w:sz w:val="28"/>
-          <w:szCs w:val="28"/>
-        </w:rPr>
-        <w:t xml:space="preserve"> применяя</w:t>
-      </w:r>
-      <w:r>
-        <w:rPr>
-          <w:rFonts w:ascii="Times New Roman" w:hAnsi="Times New Roman" w:cs="Times New Roman"/>
-          <w:sz w:val="28"/>
-          <w:szCs w:val="28"/>
-        </w:rPr>
-        <w:t xml:space="preserve"> закон Ома</w:t>
+        <w:t>, применяя закон Ома</w:t>
       </w:r>
       <w:r>
         <w:rPr>
@@ -4340,7 +4308,7 @@
                     <w:rFonts w:ascii="Cambria Math" w:hAnsi="Cambria Math" w:cs="Times New Roman"/>
                     <w:szCs w:val="28"/>
                   </w:rPr>
-                  <m:t>0,6-1,39</m:t>
+                  <m:t>0,6-0.66</m:t>
                 </m:r>
               </m:e>
             </m:d>
@@ -4354,7 +4322,7 @@
             <w:rFonts w:ascii="Cambria Math" w:hAnsi="Cambria Math" w:cs="Times New Roman"/>
             <w:szCs w:val="28"/>
           </w:rPr>
-          <m:t>= -2,5</m:t>
+          <m:t>= -33</m:t>
         </m:r>
       </m:oMath>
       <w:r>
@@ -5165,7 +5133,7 @@
           <v:shape id="_x0000_i1025" type="#_x0000_t75" style="width:15.9pt;height:22pt" o:ole="">
             <v:imagedata r:id="rId17" o:title=""/>
           </v:shape>
-          <o:OLEObject Type="Embed" ProgID="Equation.3" ShapeID="_x0000_i1025" DrawAspect="Content" ObjectID="_1583351622" r:id="rId18"/>
+          <o:OLEObject Type="Embed" ProgID="Equation.3" ShapeID="_x0000_i1025" DrawAspect="Content" ObjectID="_1583430806" r:id="rId18"/>
         </w:object>
       </w:r>
       <w:r>
@@ -6272,7 +6240,30 @@
           <w:szCs w:val="28"/>
           <w:shd w:val="clear" w:color="auto" w:fill="FFFFFF"/>
         </w:rPr>
-        <w:t xml:space="preserve"> -2.5 </w:t>
+        <w:t xml:space="preserve"> -</w:t>
+      </w:r>
+      <w:r>
+        <w:rPr>
+          <w:rFonts w:ascii="Times New Roman" w:hAnsi="Times New Roman" w:cs="Times New Roman"/>
+          <w:color w:val="222222"/>
+          <w:sz w:val="28"/>
+          <w:szCs w:val="28"/>
+          <w:shd w:val="clear" w:color="auto" w:fill="FFFFFF"/>
+          <w:lang w:val="en-US"/>
+        </w:rPr>
+        <w:t>33</w:t>
+      </w:r>
+      <w:bookmarkStart w:id="0" w:name="_GoBack"/>
+      <w:bookmarkEnd w:id="0"/>
+      <w:r>
+        <w:rPr>
+          <w:rFonts w:ascii="Times New Roman" w:hAnsi="Times New Roman" w:cs="Times New Roman"/>
+          <w:color w:val="222222"/>
+          <w:sz w:val="28"/>
+          <w:szCs w:val="28"/>
+          <w:shd w:val="clear" w:color="auto" w:fill="FFFFFF"/>
+        </w:rPr>
+        <w:t xml:space="preserve"> </w:t>
       </w:r>
       <w:r>
         <w:rPr>
@@ -8215,23 +8206,7 @@
           <w:sz w:val="28"/>
           <w:szCs w:val="28"/>
         </w:rPr>
-        <w:t xml:space="preserve"> что </w:t>
-      </w:r>
-      <w:r>
-        <w:rPr>
-          <w:rFonts w:ascii="Times New Roman" w:hAnsi="Times New Roman" w:cs="Times New Roman"/>
-          <w:sz w:val="28"/>
-          <w:szCs w:val="28"/>
-        </w:rPr>
-        <w:t>ток стока значительно зависит от напряжения на затворе и не зависит от напряжения стока. С увеличением напряжения на затворе ток стока возраст</w:t>
-      </w:r>
-      <w:r>
-        <w:rPr>
-          <w:rFonts w:ascii="Times New Roman" w:hAnsi="Times New Roman" w:cs="Times New Roman"/>
-          <w:sz w:val="28"/>
-          <w:szCs w:val="28"/>
-        </w:rPr>
-        <w:t>ает и график входной характеристики полевого транзистора похож на прямую ветвь ВАХ диода</w:t>
+        <w:t xml:space="preserve"> что ток стока значительно зависит от напряжения на затворе и не зависит от напряжения стока. С увеличением напряжения на затворе ток стока возрастает и график входной характеристики полевого транзистора похож на прямую ветвь ВАХ диода</w:t>
       </w:r>
       <w:r>
         <w:rPr>
@@ -8241,8 +8216,6 @@
         </w:rPr>
         <w:t>.</w:t>
       </w:r>
-      <w:bookmarkStart w:id="0" w:name="_GoBack"/>
-      <w:bookmarkEnd w:id="0"/>
     </w:p>
     <w:p>
       <w:pPr>
@@ -8393,14 +8366,7 @@
           <w:rFonts w:cs="Times New Roman"/>
           <w:szCs w:val="28"/>
         </w:rPr>
-        <w:t xml:space="preserve">что коэффициент усиления биполярного транзистора </w:t>
-      </w:r>
-      <w:r>
-        <w:rPr>
-          <w:rFonts w:cs="Times New Roman"/>
-          <w:szCs w:val="28"/>
-        </w:rPr>
-        <w:t xml:space="preserve">показывает, что ток коллектора в 233 раза больше тока базы. Отсюда можно сделать вывод, </w:t>
+        <w:t xml:space="preserve">что коэффициент усиления биполярного транзистора показывает, что ток коллектора в 233 раза больше тока базы. Отсюда можно сделать вывод, </w:t>
       </w:r>
       <w:r>
         <w:rPr>
@@ -8505,7 +8471,7 @@
           <w:rPr>
             <w:noProof/>
           </w:rPr>
-          <w:t>9</w:t>
+          <w:t>8</w:t>
         </w:r>
         <w:r>
           <w:fldChar w:fldCharType="end"/>
@@ -9911,11 +9877,11 @@
           <c:showPercent val="0"/>
           <c:showBubbleSize val="0"/>
         </c:dLbls>
-        <c:axId val="201624960"/>
-        <c:axId val="246974720"/>
+        <c:axId val="307009408"/>
+        <c:axId val="307015680"/>
       </c:scatterChart>
       <c:valAx>
-        <c:axId val="201624960"/>
+        <c:axId val="307009408"/>
         <c:scaling>
           <c:orientation val="minMax"/>
         </c:scaling>
@@ -9968,12 +9934,12 @@
         <c:majorTickMark val="out"/>
         <c:minorTickMark val="none"/>
         <c:tickLblPos val="nextTo"/>
-        <c:crossAx val="246974720"/>
+        <c:crossAx val="307015680"/>
         <c:crosses val="autoZero"/>
         <c:crossBetween val="midCat"/>
       </c:valAx>
       <c:valAx>
-        <c:axId val="246974720"/>
+        <c:axId val="307015680"/>
         <c:scaling>
           <c:orientation val="minMax"/>
         </c:scaling>
@@ -10019,7 +9985,7 @@
         <c:majorTickMark val="out"/>
         <c:minorTickMark val="none"/>
         <c:tickLblPos val="nextTo"/>
-        <c:crossAx val="201624960"/>
+        <c:crossAx val="307009408"/>
         <c:crosses val="autoZero"/>
         <c:crossBetween val="midCat"/>
       </c:valAx>
@@ -10622,11 +10588,11 @@
           <c:showPercent val="0"/>
           <c:showBubbleSize val="0"/>
         </c:dLbls>
-        <c:axId val="246661120"/>
-        <c:axId val="246663040"/>
+        <c:axId val="307578368"/>
+        <c:axId val="307580288"/>
       </c:scatterChart>
       <c:valAx>
-        <c:axId val="246661120"/>
+        <c:axId val="307578368"/>
         <c:scaling>
           <c:orientation val="minMax"/>
         </c:scaling>
@@ -10673,12 +10639,12 @@
         <c:majorTickMark val="out"/>
         <c:minorTickMark val="none"/>
         <c:tickLblPos val="nextTo"/>
-        <c:crossAx val="246663040"/>
+        <c:crossAx val="307580288"/>
         <c:crosses val="autoZero"/>
         <c:crossBetween val="midCat"/>
       </c:valAx>
       <c:valAx>
-        <c:axId val="246663040"/>
+        <c:axId val="307580288"/>
         <c:scaling>
           <c:orientation val="minMax"/>
         </c:scaling>
@@ -10725,7 +10691,7 @@
         <c:majorTickMark val="out"/>
         <c:minorTickMark val="none"/>
         <c:tickLblPos val="nextTo"/>
-        <c:crossAx val="246661120"/>
+        <c:crossAx val="307578368"/>
         <c:crosses val="autoZero"/>
         <c:crossBetween val="midCat"/>
       </c:valAx>
@@ -10943,11 +10909,11 @@
           <c:showPercent val="0"/>
           <c:showBubbleSize val="0"/>
         </c:dLbls>
-        <c:axId val="246754304"/>
-        <c:axId val="246760576"/>
+        <c:axId val="307610368"/>
+        <c:axId val="307612288"/>
       </c:scatterChart>
       <c:valAx>
-        <c:axId val="246754304"/>
+        <c:axId val="307610368"/>
         <c:scaling>
           <c:orientation val="minMax"/>
         </c:scaling>
@@ -10992,12 +10958,12 @@
         <c:majorTickMark val="out"/>
         <c:minorTickMark val="none"/>
         <c:tickLblPos val="nextTo"/>
-        <c:crossAx val="246760576"/>
+        <c:crossAx val="307612288"/>
         <c:crosses val="autoZero"/>
         <c:crossBetween val="midCat"/>
       </c:valAx>
       <c:valAx>
-        <c:axId val="246760576"/>
+        <c:axId val="307612288"/>
         <c:scaling>
           <c:orientation val="minMax"/>
         </c:scaling>
@@ -11045,7 +11011,7 @@
         <c:majorTickMark val="out"/>
         <c:minorTickMark val="none"/>
         <c:tickLblPos val="nextTo"/>
-        <c:crossAx val="246754304"/>
+        <c:crossAx val="307610368"/>
         <c:crosses val="autoZero"/>
         <c:crossBetween val="midCat"/>
       </c:valAx>
@@ -11543,11 +11509,11 @@
           <c:showPercent val="0"/>
           <c:showBubbleSize val="0"/>
         </c:dLbls>
-        <c:axId val="246778112"/>
-        <c:axId val="246780288"/>
+        <c:axId val="307970048"/>
+        <c:axId val="307971968"/>
       </c:scatterChart>
       <c:valAx>
-        <c:axId val="246778112"/>
+        <c:axId val="307970048"/>
         <c:scaling>
           <c:orientation val="minMax"/>
         </c:scaling>
@@ -11594,12 +11560,12 @@
         <c:majorTickMark val="out"/>
         <c:minorTickMark val="none"/>
         <c:tickLblPos val="nextTo"/>
-        <c:crossAx val="246780288"/>
+        <c:crossAx val="307971968"/>
         <c:crosses val="autoZero"/>
         <c:crossBetween val="midCat"/>
       </c:valAx>
       <c:valAx>
-        <c:axId val="246780288"/>
+        <c:axId val="307971968"/>
         <c:scaling>
           <c:orientation val="minMax"/>
         </c:scaling>
@@ -11646,7 +11612,7 @@
         <c:majorTickMark val="out"/>
         <c:minorTickMark val="none"/>
         <c:tickLblPos val="nextTo"/>
-        <c:crossAx val="246778112"/>
+        <c:crossAx val="307970048"/>
         <c:crosses val="autoZero"/>
         <c:crossBetween val="midCat"/>
       </c:valAx>
@@ -11922,11 +11888,11 @@
           <c:showPercent val="0"/>
           <c:showBubbleSize val="0"/>
         </c:dLbls>
-        <c:axId val="246978048"/>
-        <c:axId val="246979968"/>
+        <c:axId val="308013312"/>
+        <c:axId val="308015488"/>
       </c:scatterChart>
       <c:valAx>
-        <c:axId val="246978048"/>
+        <c:axId val="308013312"/>
         <c:scaling>
           <c:orientation val="minMax"/>
         </c:scaling>
@@ -11966,12 +11932,12 @@
         <c:majorTickMark val="out"/>
         <c:minorTickMark val="none"/>
         <c:tickLblPos val="nextTo"/>
-        <c:crossAx val="246979968"/>
+        <c:crossAx val="308015488"/>
         <c:crosses val="autoZero"/>
         <c:crossBetween val="midCat"/>
       </c:valAx>
       <c:valAx>
-        <c:axId val="246979968"/>
+        <c:axId val="308015488"/>
         <c:scaling>
           <c:orientation val="minMax"/>
         </c:scaling>
@@ -12017,7 +11983,7 @@
         <c:majorTickMark val="out"/>
         <c:minorTickMark val="none"/>
         <c:tickLblPos val="nextTo"/>
-        <c:crossAx val="246978048"/>
+        <c:crossAx val="308013312"/>
         <c:crosses val="autoZero"/>
         <c:crossBetween val="midCat"/>
       </c:valAx>
@@ -12326,7 +12292,7 @@
 </file>
 
 <file path=customXml/itemProps1.xml><?xml version="1.0" encoding="utf-8"?>
-<ds:datastoreItem xmlns:ds="http://schemas.openxmlformats.org/officeDocument/2006/customXml" ds:itemID="{B85F44F8-8D3B-49D9-873C-2E95E816A66F}">
+<ds:datastoreItem xmlns:ds="http://schemas.openxmlformats.org/officeDocument/2006/customXml" ds:itemID="{3DB7A756-80A8-4FD0-9A99-4F4E46AFF064}">
   <ds:schemaRefs>
     <ds:schemaRef ds:uri="http://schemas.openxmlformats.org/officeDocument/2006/bibliography"/>
   </ds:schemaRefs>

</xml_diff>